<commit_message>
Test 67 al 110 Factura Afecta y Test 01 al 35 Factura Exenta
</commit_message>
<xml_diff>
--- a/Evidencia/FA_0066.docx
+++ b/Evidencia/FA_0066.docx
@@ -133,6 +133,116 @@
           <w:b w:val="false"/>
           <w:sz w:val="28"/>
         </w:rPr>
+        <w:t>Click en Cubo</w:t>
+      </w:r>
+    </w:p>
+    <w:p/>
+    <w:p>
+      <w:pPr>
+        <w:jc w:val="center"/>
+      </w:pPr>
+      <w:r/>
+      <w:r>
+        <w:br/>
+        <w:drawing>
+          <wp:inline distT="0" distR="0" distB="0" distL="0">
+            <wp:extent cx="5080000" cy="5080000"/>
+            <wp:docPr id="2" name="Drawing 2" descr="C:\Users\Verity-Usuario\eclipse-workspace\AceptaFacturasChile\screenshots\FA_0066-Captura-Click_en_Cubo.jpg"/>
+            <a:graphic xmlns:a="http://schemas.openxmlformats.org/drawingml/2006/main">
+              <a:graphicData uri="http://schemas.openxmlformats.org/drawingml/2006/picture">
+                <pic:pic xmlns:pic="http://schemas.openxmlformats.org/drawingml/2006/picture">
+                  <pic:nvPicPr>
+                    <pic:cNvPr id="0" name="Picture 2" descr="C:\Users\Verity-Usuario\eclipse-workspace\AceptaFacturasChile\screenshots\FA_0066-Captura-Click_en_Cubo.jpg"/>
+                    <pic:cNvPicPr>
+                      <a:picLocks noChangeAspect="true"/>
+                    </pic:cNvPicPr>
+                  </pic:nvPicPr>
+                  <pic:blipFill>
+                    <a:blip r:embed="rId4"/>
+                    <a:stretch>
+                      <a:fillRect/>
+                    </a:stretch>
+                  </pic:blipFill>
+                  <pic:spPr>
+                    <a:xfrm>
+                      <a:off x="0" y="0"/>
+                      <a:ext cx="5080000" cy="5080000"/>
+                    </a:xfrm>
+                    <a:prstGeom prst="rect">
+                      <a:avLst/>
+                    </a:prstGeom>
+                  </pic:spPr>
+                </pic:pic>
+              </a:graphicData>
+            </a:graphic>
+          </wp:inline>
+        </w:drawing>
+      </w:r>
+    </w:p>
+    <w:p>
+      <w:pPr>
+        <w:jc w:val="left"/>
+      </w:pPr>
+      <w:r>
+        <w:rPr>
+          <w:b w:val="false"/>
+          <w:sz w:val="28"/>
+        </w:rPr>
+        <w:t>Seleccionar opción en Cubo</w:t>
+      </w:r>
+    </w:p>
+    <w:p/>
+    <w:p>
+      <w:pPr>
+        <w:jc w:val="center"/>
+      </w:pPr>
+      <w:r/>
+      <w:r>
+        <w:br/>
+        <w:drawing>
+          <wp:inline distT="0" distR="0" distB="0" distL="0">
+            <wp:extent cx="5080000" cy="5080000"/>
+            <wp:docPr id="3" name="Drawing 3" descr="C:\Users\Verity-Usuario\eclipse-workspace\AceptaFacturasChile\screenshots\FA_0066-Captura-Seleccionar_opción_en_Cubo.jpg"/>
+            <a:graphic xmlns:a="http://schemas.openxmlformats.org/drawingml/2006/main">
+              <a:graphicData uri="http://schemas.openxmlformats.org/drawingml/2006/picture">
+                <pic:pic xmlns:pic="http://schemas.openxmlformats.org/drawingml/2006/picture">
+                  <pic:nvPicPr>
+                    <pic:cNvPr id="0" name="Picture 3" descr="C:\Users\Verity-Usuario\eclipse-workspace\AceptaFacturasChile\screenshots\FA_0066-Captura-Seleccionar_opción_en_Cubo.jpg"/>
+                    <pic:cNvPicPr>
+                      <a:picLocks noChangeAspect="true"/>
+                    </pic:cNvPicPr>
+                  </pic:nvPicPr>
+                  <pic:blipFill>
+                    <a:blip r:embed="rId5"/>
+                    <a:stretch>
+                      <a:fillRect/>
+                    </a:stretch>
+                  </pic:blipFill>
+                  <pic:spPr>
+                    <a:xfrm>
+                      <a:off x="0" y="0"/>
+                      <a:ext cx="5080000" cy="5080000"/>
+                    </a:xfrm>
+                    <a:prstGeom prst="rect">
+                      <a:avLst/>
+                    </a:prstGeom>
+                  </pic:spPr>
+                </pic:pic>
+              </a:graphicData>
+            </a:graphic>
+          </wp:inline>
+        </w:drawing>
+      </w:r>
+    </w:p>
+    <w:p>
+      <w:pPr>
+        <w:jc w:val="left"/>
+      </w:pPr>
+      <w:r>
+        <w:rPr>
+          <w:b w:val="false"/>
+          <w:sz w:val="28"/>
+        </w:rPr>
         <w:t>Seleccionar Opcion de Menú</w:t>
       </w:r>
     </w:p>
@@ -147,18 +257,18 @@
         <w:drawing>
           <wp:inline distT="0" distR="0" distB="0" distL="0">
             <wp:extent cx="5080000" cy="5080000"/>
-            <wp:docPr id="2" name="Drawing 2" descr="C:\Users\Verity-Usuario\eclipse-workspace\AceptaFacturasChile\screenshots\FA_0066-Captura-Seleccionar_Opcion_de_Menú.jpg"/>
-            <a:graphic xmlns:a="http://schemas.openxmlformats.org/drawingml/2006/main">
-              <a:graphicData uri="http://schemas.openxmlformats.org/drawingml/2006/picture">
-                <pic:pic xmlns:pic="http://schemas.openxmlformats.org/drawingml/2006/picture">
-                  <pic:nvPicPr>
-                    <pic:cNvPr id="0" name="Picture 2" descr="C:\Users\Verity-Usuario\eclipse-workspace\AceptaFacturasChile\screenshots\FA_0066-Captura-Seleccionar_Opcion_de_Menú.jpg"/>
-                    <pic:cNvPicPr>
-                      <a:picLocks noChangeAspect="true"/>
-                    </pic:cNvPicPr>
-                  </pic:nvPicPr>
-                  <pic:blipFill>
-                    <a:blip r:embed="rId4"/>
+            <wp:docPr id="4" name="Drawing 4" descr="C:\Users\Verity-Usuario\eclipse-workspace\AceptaFacturasChile\screenshots\FA_0066-Captura-Seleccionar_Opcion_de_Menú.jpg"/>
+            <a:graphic xmlns:a="http://schemas.openxmlformats.org/drawingml/2006/main">
+              <a:graphicData uri="http://schemas.openxmlformats.org/drawingml/2006/picture">
+                <pic:pic xmlns:pic="http://schemas.openxmlformats.org/drawingml/2006/picture">
+                  <pic:nvPicPr>
+                    <pic:cNvPr id="0" name="Picture 4" descr="C:\Users\Verity-Usuario\eclipse-workspace\AceptaFacturasChile\screenshots\FA_0066-Captura-Seleccionar_Opcion_de_Menú.jpg"/>
+                    <pic:cNvPicPr>
+                      <a:picLocks noChangeAspect="true"/>
+                    </pic:cNvPicPr>
+                  </pic:nvPicPr>
+                  <pic:blipFill>
+                    <a:blip r:embed="rId6"/>
                     <a:stretch>
                       <a:fillRect/>
                     </a:stretch>
@@ -202,18 +312,18 @@
         <w:drawing>
           <wp:inline distT="0" distR="0" distB="0" distL="0">
             <wp:extent cx="5080000" cy="5080000"/>
-            <wp:docPr id="3" name="Drawing 3" descr="C:\Users\Verity-Usuario\eclipse-workspace\AceptaFacturasChile\screenshots\FA_0066-Captura-Seleccion_Tipo_Documento.jpg"/>
-            <a:graphic xmlns:a="http://schemas.openxmlformats.org/drawingml/2006/main">
-              <a:graphicData uri="http://schemas.openxmlformats.org/drawingml/2006/picture">
-                <pic:pic xmlns:pic="http://schemas.openxmlformats.org/drawingml/2006/picture">
-                  <pic:nvPicPr>
-                    <pic:cNvPr id="0" name="Picture 3" descr="C:\Users\Verity-Usuario\eclipse-workspace\AceptaFacturasChile\screenshots\FA_0066-Captura-Seleccion_Tipo_Documento.jpg"/>
-                    <pic:cNvPicPr>
-                      <a:picLocks noChangeAspect="true"/>
-                    </pic:cNvPicPr>
-                  </pic:nvPicPr>
-                  <pic:blipFill>
-                    <a:blip r:embed="rId5"/>
+            <wp:docPr id="5" name="Drawing 5" descr="C:\Users\Verity-Usuario\eclipse-workspace\AceptaFacturasChile\screenshots\FA_0066-Captura-Seleccion_Tipo_Documento.jpg"/>
+            <a:graphic xmlns:a="http://schemas.openxmlformats.org/drawingml/2006/main">
+              <a:graphicData uri="http://schemas.openxmlformats.org/drawingml/2006/picture">
+                <pic:pic xmlns:pic="http://schemas.openxmlformats.org/drawingml/2006/picture">
+                  <pic:nvPicPr>
+                    <pic:cNvPr id="0" name="Picture 5" descr="C:\Users\Verity-Usuario\eclipse-workspace\AceptaFacturasChile\screenshots\FA_0066-Captura-Seleccion_Tipo_Documento.jpg"/>
+                    <pic:cNvPicPr>
+                      <a:picLocks noChangeAspect="true"/>
+                    </pic:cNvPicPr>
+                  </pic:nvPicPr>
+                  <pic:blipFill>
+                    <a:blip r:embed="rId7"/>
                     <a:stretch>
                       <a:fillRect/>
                     </a:stretch>
@@ -257,18 +367,18 @@
         <w:drawing>
           <wp:inline distT="0" distR="0" distB="0" distL="0">
             <wp:extent cx="5080000" cy="5080000"/>
-            <wp:docPr id="4" name="Drawing 4" descr="C:\Users\Verity-Usuario\eclipse-workspace\AceptaFacturasChile\screenshots\FA_0066-Captura-Ingreso_Fecha_Desde.jpg"/>
-            <a:graphic xmlns:a="http://schemas.openxmlformats.org/drawingml/2006/main">
-              <a:graphicData uri="http://schemas.openxmlformats.org/drawingml/2006/picture">
-                <pic:pic xmlns:pic="http://schemas.openxmlformats.org/drawingml/2006/picture">
-                  <pic:nvPicPr>
-                    <pic:cNvPr id="0" name="Picture 4" descr="C:\Users\Verity-Usuario\eclipse-workspace\AceptaFacturasChile\screenshots\FA_0066-Captura-Ingreso_Fecha_Desde.jpg"/>
-                    <pic:cNvPicPr>
-                      <a:picLocks noChangeAspect="true"/>
-                    </pic:cNvPicPr>
-                  </pic:nvPicPr>
-                  <pic:blipFill>
-                    <a:blip r:embed="rId6"/>
+            <wp:docPr id="6" name="Drawing 6" descr="C:\Users\Verity-Usuario\eclipse-workspace\AceptaFacturasChile\screenshots\FA_0066-Captura-Ingreso_Fecha_Desde.jpg"/>
+            <a:graphic xmlns:a="http://schemas.openxmlformats.org/drawingml/2006/main">
+              <a:graphicData uri="http://schemas.openxmlformats.org/drawingml/2006/picture">
+                <pic:pic xmlns:pic="http://schemas.openxmlformats.org/drawingml/2006/picture">
+                  <pic:nvPicPr>
+                    <pic:cNvPr id="0" name="Picture 6" descr="C:\Users\Verity-Usuario\eclipse-workspace\AceptaFacturasChile\screenshots\FA_0066-Captura-Ingreso_Fecha_Desde.jpg"/>
+                    <pic:cNvPicPr>
+                      <a:picLocks noChangeAspect="true"/>
+                    </pic:cNvPicPr>
+                  </pic:nvPicPr>
+                  <pic:blipFill>
+                    <a:blip r:embed="rId8"/>
                     <a:stretch>
                       <a:fillRect/>
                     </a:stretch>
@@ -312,18 +422,18 @@
         <w:drawing>
           <wp:inline distT="0" distR="0" distB="0" distL="0">
             <wp:extent cx="5080000" cy="5080000"/>
-            <wp:docPr id="5" name="Drawing 5" descr="C:\Users\Verity-Usuario\eclipse-workspace\AceptaFacturasChile\screenshots\FA_0066-Captura-Seleccion_Forma_de_Pago.jpg"/>
-            <a:graphic xmlns:a="http://schemas.openxmlformats.org/drawingml/2006/main">
-              <a:graphicData uri="http://schemas.openxmlformats.org/drawingml/2006/picture">
-                <pic:pic xmlns:pic="http://schemas.openxmlformats.org/drawingml/2006/picture">
-                  <pic:nvPicPr>
-                    <pic:cNvPr id="0" name="Picture 5" descr="C:\Users\Verity-Usuario\eclipse-workspace\AceptaFacturasChile\screenshots\FA_0066-Captura-Seleccion_Forma_de_Pago.jpg"/>
-                    <pic:cNvPicPr>
-                      <a:picLocks noChangeAspect="true"/>
-                    </pic:cNvPicPr>
-                  </pic:nvPicPr>
-                  <pic:blipFill>
-                    <a:blip r:embed="rId7"/>
+            <wp:docPr id="7" name="Drawing 7" descr="C:\Users\Verity-Usuario\eclipse-workspace\AceptaFacturasChile\screenshots\FA_0066-Captura-Seleccion_Forma_de_Pago.jpg"/>
+            <a:graphic xmlns:a="http://schemas.openxmlformats.org/drawingml/2006/main">
+              <a:graphicData uri="http://schemas.openxmlformats.org/drawingml/2006/picture">
+                <pic:pic xmlns:pic="http://schemas.openxmlformats.org/drawingml/2006/picture">
+                  <pic:nvPicPr>
+                    <pic:cNvPr id="0" name="Picture 7" descr="C:\Users\Verity-Usuario\eclipse-workspace\AceptaFacturasChile\screenshots\FA_0066-Captura-Seleccion_Forma_de_Pago.jpg"/>
+                    <pic:cNvPicPr>
+                      <a:picLocks noChangeAspect="true"/>
+                    </pic:cNvPicPr>
+                  </pic:nvPicPr>
+                  <pic:blipFill>
+                    <a:blip r:embed="rId9"/>
                     <a:stretch>
                       <a:fillRect/>
                     </a:stretch>
@@ -367,18 +477,18 @@
         <w:drawing>
           <wp:inline distT="0" distR="0" distB="0" distL="0">
             <wp:extent cx="5080000" cy="5080000"/>
-            <wp:docPr id="6" name="Drawing 6" descr="C:\Users\Verity-Usuario\eclipse-workspace\AceptaFacturasChile\screenshots\FA_0066-Captura-Seleccion_Tipo_de_Compra.jpg"/>
-            <a:graphic xmlns:a="http://schemas.openxmlformats.org/drawingml/2006/main">
-              <a:graphicData uri="http://schemas.openxmlformats.org/drawingml/2006/picture">
-                <pic:pic xmlns:pic="http://schemas.openxmlformats.org/drawingml/2006/picture">
-                  <pic:nvPicPr>
-                    <pic:cNvPr id="0" name="Picture 6" descr="C:\Users\Verity-Usuario\eclipse-workspace\AceptaFacturasChile\screenshots\FA_0066-Captura-Seleccion_Tipo_de_Compra.jpg"/>
-                    <pic:cNvPicPr>
-                      <a:picLocks noChangeAspect="true"/>
-                    </pic:cNvPicPr>
-                  </pic:nvPicPr>
-                  <pic:blipFill>
-                    <a:blip r:embed="rId8"/>
+            <wp:docPr id="8" name="Drawing 8" descr="C:\Users\Verity-Usuario\eclipse-workspace\AceptaFacturasChile\screenshots\FA_0066-Captura-Seleccion_Tipo_de_Compra.jpg"/>
+            <a:graphic xmlns:a="http://schemas.openxmlformats.org/drawingml/2006/main">
+              <a:graphicData uri="http://schemas.openxmlformats.org/drawingml/2006/picture">
+                <pic:pic xmlns:pic="http://schemas.openxmlformats.org/drawingml/2006/picture">
+                  <pic:nvPicPr>
+                    <pic:cNvPr id="0" name="Picture 8" descr="C:\Users\Verity-Usuario\eclipse-workspace\AceptaFacturasChile\screenshots\FA_0066-Captura-Seleccion_Tipo_de_Compra.jpg"/>
+                    <pic:cNvPicPr>
+                      <a:picLocks noChangeAspect="true"/>
+                    </pic:cNvPicPr>
+                  </pic:nvPicPr>
+                  <pic:blipFill>
+                    <a:blip r:embed="rId10"/>
                     <a:stretch>
                       <a:fillRect/>
                     </a:stretch>
@@ -422,18 +532,18 @@
         <w:drawing>
           <wp:inline distT="0" distR="0" distB="0" distL="0">
             <wp:extent cx="5080000" cy="5080000"/>
-            <wp:docPr id="7" name="Drawing 7" descr="C:\Users\Verity-Usuario\eclipse-workspace\AceptaFacturasChile\screenshots\FA_0066-Captura-Seleccion_Tipo_de_Venta.jpg"/>
-            <a:graphic xmlns:a="http://schemas.openxmlformats.org/drawingml/2006/main">
-              <a:graphicData uri="http://schemas.openxmlformats.org/drawingml/2006/picture">
-                <pic:pic xmlns:pic="http://schemas.openxmlformats.org/drawingml/2006/picture">
-                  <pic:nvPicPr>
-                    <pic:cNvPr id="0" name="Picture 7" descr="C:\Users\Verity-Usuario\eclipse-workspace\AceptaFacturasChile\screenshots\FA_0066-Captura-Seleccion_Tipo_de_Venta.jpg"/>
-                    <pic:cNvPicPr>
-                      <a:picLocks noChangeAspect="true"/>
-                    </pic:cNvPicPr>
-                  </pic:nvPicPr>
-                  <pic:blipFill>
-                    <a:blip r:embed="rId9"/>
+            <wp:docPr id="9" name="Drawing 9" descr="C:\Users\Verity-Usuario\eclipse-workspace\AceptaFacturasChile\screenshots\FA_0066-Captura-Seleccion_Tipo_de_Venta.jpg"/>
+            <a:graphic xmlns:a="http://schemas.openxmlformats.org/drawingml/2006/main">
+              <a:graphicData uri="http://schemas.openxmlformats.org/drawingml/2006/picture">
+                <pic:pic xmlns:pic="http://schemas.openxmlformats.org/drawingml/2006/picture">
+                  <pic:nvPicPr>
+                    <pic:cNvPr id="0" name="Picture 9" descr="C:\Users\Verity-Usuario\eclipse-workspace\AceptaFacturasChile\screenshots\FA_0066-Captura-Seleccion_Tipo_de_Venta.jpg"/>
+                    <pic:cNvPicPr>
+                      <a:picLocks noChangeAspect="true"/>
+                    </pic:cNvPicPr>
+                  </pic:nvPicPr>
+                  <pic:blipFill>
+                    <a:blip r:embed="rId11"/>
                     <a:stretch>
                       <a:fillRect/>
                     </a:stretch>
@@ -477,18 +587,18 @@
         <w:drawing>
           <wp:inline distT="0" distR="0" distB="0" distL="0">
             <wp:extent cx="5080000" cy="5080000"/>
-            <wp:docPr id="8" name="Drawing 8" descr="C:\Users\Verity-Usuario\eclipse-workspace\AceptaFacturasChile\screenshots\FA_0066-Captura-Ingresar_RUT.jpg"/>
-            <a:graphic xmlns:a="http://schemas.openxmlformats.org/drawingml/2006/main">
-              <a:graphicData uri="http://schemas.openxmlformats.org/drawingml/2006/picture">
-                <pic:pic xmlns:pic="http://schemas.openxmlformats.org/drawingml/2006/picture">
-                  <pic:nvPicPr>
-                    <pic:cNvPr id="0" name="Picture 8" descr="C:\Users\Verity-Usuario\eclipse-workspace\AceptaFacturasChile\screenshots\FA_0066-Captura-Ingresar_RUT.jpg"/>
-                    <pic:cNvPicPr>
-                      <a:picLocks noChangeAspect="true"/>
-                    </pic:cNvPicPr>
-                  </pic:nvPicPr>
-                  <pic:blipFill>
-                    <a:blip r:embed="rId10"/>
+            <wp:docPr id="10" name="Drawing 10" descr="C:\Users\Verity-Usuario\eclipse-workspace\AceptaFacturasChile\screenshots\FA_0066-Captura-Ingresar_RUT.jpg"/>
+            <a:graphic xmlns:a="http://schemas.openxmlformats.org/drawingml/2006/main">
+              <a:graphicData uri="http://schemas.openxmlformats.org/drawingml/2006/picture">
+                <pic:pic xmlns:pic="http://schemas.openxmlformats.org/drawingml/2006/picture">
+                  <pic:nvPicPr>
+                    <pic:cNvPr id="0" name="Picture 10" descr="C:\Users\Verity-Usuario\eclipse-workspace\AceptaFacturasChile\screenshots\FA_0066-Captura-Ingresar_RUT.jpg"/>
+                    <pic:cNvPicPr>
+                      <a:picLocks noChangeAspect="true"/>
+                    </pic:cNvPicPr>
+                  </pic:nvPicPr>
+                  <pic:blipFill>
+                    <a:blip r:embed="rId12"/>
                     <a:stretch>
                       <a:fillRect/>
                     </a:stretch>
@@ -532,18 +642,18 @@
         <w:drawing>
           <wp:inline distT="0" distR="0" distB="0" distL="0">
             <wp:extent cx="5080000" cy="5080000"/>
-            <wp:docPr id="9" name="Drawing 9" descr="C:\Users\Verity-Usuario\eclipse-workspace\AceptaFacturasChile\screenshots\FA_0066-Captura-Ingresar_Producto.jpg"/>
-            <a:graphic xmlns:a="http://schemas.openxmlformats.org/drawingml/2006/main">
-              <a:graphicData uri="http://schemas.openxmlformats.org/drawingml/2006/picture">
-                <pic:pic xmlns:pic="http://schemas.openxmlformats.org/drawingml/2006/picture">
-                  <pic:nvPicPr>
-                    <pic:cNvPr id="0" name="Picture 9" descr="C:\Users\Verity-Usuario\eclipse-workspace\AceptaFacturasChile\screenshots\FA_0066-Captura-Ingresar_Producto.jpg"/>
-                    <pic:cNvPicPr>
-                      <a:picLocks noChangeAspect="true"/>
-                    </pic:cNvPicPr>
-                  </pic:nvPicPr>
-                  <pic:blipFill>
-                    <a:blip r:embed="rId11"/>
+            <wp:docPr id="11" name="Drawing 11" descr="C:\Users\Verity-Usuario\eclipse-workspace\AceptaFacturasChile\screenshots\FA_0066-Captura-Ingresar_Producto.jpg"/>
+            <a:graphic xmlns:a="http://schemas.openxmlformats.org/drawingml/2006/main">
+              <a:graphicData uri="http://schemas.openxmlformats.org/drawingml/2006/picture">
+                <pic:pic xmlns:pic="http://schemas.openxmlformats.org/drawingml/2006/picture">
+                  <pic:nvPicPr>
+                    <pic:cNvPr id="0" name="Picture 11" descr="C:\Users\Verity-Usuario\eclipse-workspace\AceptaFacturasChile\screenshots\FA_0066-Captura-Ingresar_Producto.jpg"/>
+                    <pic:cNvPicPr>
+                      <a:picLocks noChangeAspect="true"/>
+                    </pic:cNvPicPr>
+                  </pic:nvPicPr>
+                  <pic:blipFill>
+                    <a:blip r:embed="rId13"/>
                     <a:stretch>
                       <a:fillRect/>
                     </a:stretch>
@@ -587,18 +697,18 @@
         <w:drawing>
           <wp:inline distT="0" distR="0" distB="0" distL="0">
             <wp:extent cx="5080000" cy="5080000"/>
-            <wp:docPr id="10" name="Drawing 10" descr="C:\Users\Verity-Usuario\eclipse-workspace\AceptaFacturasChile\screenshots\FA_0066-Captura-Clic_botón_Emitir_Factura_Afecta.jpg"/>
-            <a:graphic xmlns:a="http://schemas.openxmlformats.org/drawingml/2006/main">
-              <a:graphicData uri="http://schemas.openxmlformats.org/drawingml/2006/picture">
-                <pic:pic xmlns:pic="http://schemas.openxmlformats.org/drawingml/2006/picture">
-                  <pic:nvPicPr>
-                    <pic:cNvPr id="0" name="Picture 10" descr="C:\Users\Verity-Usuario\eclipse-workspace\AceptaFacturasChile\screenshots\FA_0066-Captura-Clic_botón_Emitir_Factura_Afecta.jpg"/>
-                    <pic:cNvPicPr>
-                      <a:picLocks noChangeAspect="true"/>
-                    </pic:cNvPicPr>
-                  </pic:nvPicPr>
-                  <pic:blipFill>
-                    <a:blip r:embed="rId12"/>
+            <wp:docPr id="12" name="Drawing 12" descr="C:\Users\Verity-Usuario\eclipse-workspace\AceptaFacturasChile\screenshots\FA_0066-Captura-Clic_botón_Emitir_Factura_Afecta.jpg"/>
+            <a:graphic xmlns:a="http://schemas.openxmlformats.org/drawingml/2006/main">
+              <a:graphicData uri="http://schemas.openxmlformats.org/drawingml/2006/picture">
+                <pic:pic xmlns:pic="http://schemas.openxmlformats.org/drawingml/2006/picture">
+                  <pic:nvPicPr>
+                    <pic:cNvPr id="0" name="Picture 12" descr="C:\Users\Verity-Usuario\eclipse-workspace\AceptaFacturasChile\screenshots\FA_0066-Captura-Clic_botón_Emitir_Factura_Afecta.jpg"/>
+                    <pic:cNvPicPr>
+                      <a:picLocks noChangeAspect="true"/>
+                    </pic:cNvPicPr>
+                  </pic:nvPicPr>
+                  <pic:blipFill>
+                    <a:blip r:embed="rId14"/>
                     <a:stretch>
                       <a:fillRect/>
                     </a:stretch>
@@ -642,18 +752,18 @@
         <w:drawing>
           <wp:inline distT="0" distR="0" distB="0" distL="0">
             <wp:extent cx="5080000" cy="5080000"/>
-            <wp:docPr id="11" name="Drawing 11" descr="C:\Users\Verity-Usuario\eclipse-workspace\AceptaFacturasChile\screenshots\FA_0066-Captura-Caso_OK.jpg"/>
-            <a:graphic xmlns:a="http://schemas.openxmlformats.org/drawingml/2006/main">
-              <a:graphicData uri="http://schemas.openxmlformats.org/drawingml/2006/picture">
-                <pic:pic xmlns:pic="http://schemas.openxmlformats.org/drawingml/2006/picture">
-                  <pic:nvPicPr>
-                    <pic:cNvPr id="0" name="Picture 11" descr="C:\Users\Verity-Usuario\eclipse-workspace\AceptaFacturasChile\screenshots\FA_0066-Captura-Caso_OK.jpg"/>
-                    <pic:cNvPicPr>
-                      <a:picLocks noChangeAspect="true"/>
-                    </pic:cNvPicPr>
-                  </pic:nvPicPr>
-                  <pic:blipFill>
-                    <a:blip r:embed="rId13"/>
+            <wp:docPr id="13" name="Drawing 13" descr="C:\Users\Verity-Usuario\eclipse-workspace\AceptaFacturasChile\screenshots\FA_0066-Captura-Caso_OK.jpg"/>
+            <a:graphic xmlns:a="http://schemas.openxmlformats.org/drawingml/2006/main">
+              <a:graphicData uri="http://schemas.openxmlformats.org/drawingml/2006/picture">
+                <pic:pic xmlns:pic="http://schemas.openxmlformats.org/drawingml/2006/picture">
+                  <pic:nvPicPr>
+                    <pic:cNvPr id="0" name="Picture 13" descr="C:\Users\Verity-Usuario\eclipse-workspace\AceptaFacturasChile\screenshots\FA_0066-Captura-Caso_OK.jpg"/>
+                    <pic:cNvPicPr>
+                      <a:picLocks noChangeAspect="true"/>
+                    </pic:cNvPicPr>
+                  </pic:nvPicPr>
+                  <pic:blipFill>
+                    <a:blip r:embed="rId15"/>
                     <a:stretch>
                       <a:fillRect/>
                     </a:stretch>

</xml_diff>